<commit_message>
Updated documentation and exampled DB
- There was a problem with reports in the template project in the
example DB (there IDs had inadvertently been set to -1 for all reports
resulting in some confusing behavior.
- Updates in the documentation includes fixed typos and that the
behavior of how reports are replicated from a template project now is
described.
</commit_message>
<xml_diff>
--- a/HansoftScaledAgileSupportKit.docx
+++ b/HansoftScaledAgileSupportKit.docx
@@ -99,6 +99,7 @@
                   <w:dataBinding w:prefixMappings="xmlns:ns0='http://schemas.openxmlformats.org/package/2006/metadata/core-properties' xmlns:ns1='http://purl.org/dc/elements/1.1/'" w:xpath="/ns0:coreProperties[1]/ns1:title[1]" w:storeItemID="{6C3C8BC8-F283-45AE-878A-BAB7291924A1}"/>
                   <w:text/>
                 </w:sdtPr>
+                <w:sdtEndPr/>
                 <w:sdtContent>
                   <w:p>
                     <w:pPr>
@@ -184,6 +185,7 @@
                       <w:calendar w:val="gregorian"/>
                     </w:date>
                   </w:sdtPr>
+                  <w:sdtEndPr/>
                   <w:sdtContent>
                     <w:r>
                       <w:rPr>
@@ -217,6 +219,7 @@
                     <w:dataBinding w:prefixMappings="xmlns:ns0='http://purl.org/dc/elements/1.1/' xmlns:ns1='http://schemas.openxmlformats.org/package/2006/metadata/core-properties' " w:xpath="/ns1:coreProperties[1]/ns1:contentStatus[1]" w:storeItemID="{6C3C8BC8-F283-45AE-878A-BAB7291924A1}"/>
                     <w:text/>
                   </w:sdtPr>
+                  <w:sdtEndPr/>
                   <w:sdtContent>
                     <w:r>
                       <w:rPr>
@@ -348,6 +351,8 @@
             <w:br w:type="page"/>
           </w:r>
         </w:p>
+        <w:bookmarkStart w:id="0" w:name="_GoBack" w:displacedByCustomXml="next"/>
+        <w:bookmarkEnd w:id="0" w:displacedByCustomXml="next"/>
       </w:sdtContent>
     </w:sdt>
     <w:sdt>
@@ -1886,8 +1891,6 @@
               <w:fldChar w:fldCharType="end"/>
             </w:r>
           </w:hyperlink>
-          <w:bookmarkStart w:id="0" w:name="_GoBack"/>
-          <w:bookmarkEnd w:id="0"/>
         </w:p>
         <w:p>
           <w:pPr>
@@ -4797,21 +4800,7 @@
         <w:rPr>
           <w:lang w:val="en-US"/>
         </w:rPr>
-        <w:t xml:space="preserve"> set </w:t>
-      </w:r>
-      <w:proofErr w:type="gramStart"/>
-      <w:r>
-        <w:rPr>
-          <w:lang w:val="en-US"/>
-        </w:rPr>
-        <w:t>up a new programs</w:t>
-      </w:r>
-      <w:proofErr w:type="gramEnd"/>
-      <w:r>
-        <w:rPr>
-          <w:lang w:val="en-US"/>
-        </w:rPr>
-        <w:t xml:space="preserve"> </w:t>
+        <w:t xml:space="preserve"> set up a new programs </w:t>
       </w:r>
       <w:r>
         <w:rPr>
@@ -4819,6 +4808,12 @@
         </w:rPr>
         <w:lastRenderedPageBreak/>
         <w:t>based on the project ‘Template - Program</w:t>
+      </w:r>
+      <w:r>
+        <w:rPr>
+          <w:lang w:val="en-US"/>
+        </w:rPr>
+        <w:t>'</w:t>
       </w:r>
       <w:r>
         <w:rPr>
@@ -5028,13 +5023,13 @@
         <w:rPr>
           <w:lang w:val="en-US"/>
         </w:rPr>
-        <w:t xml:space="preserve">This includes the breakdown of features into stories and how they are distributed across teams, PSIs, and sprints and so on. The project called ‘Template </w:t>
-      </w:r>
-      <w:r>
-        <w:rPr>
-          <w:lang w:val="en-US"/>
-        </w:rPr>
-        <w:t xml:space="preserve">– Agile </w:t>
+        <w:t>This includes the breakdown of features into stories and how they are distributed across teams, PSIs, and sprints and so o</w:t>
+      </w:r>
+      <w:r>
+        <w:rPr>
+          <w:lang w:val="en-US"/>
+        </w:rPr>
+        <w:t xml:space="preserve">n. The project called ‘Template - </w:t>
       </w:r>
       <w:r>
         <w:rPr>
@@ -13631,8 +13626,8 @@
           <w:lang w:val="en-US"/>
         </w:rPr>
       </w:pPr>
-      <w:bookmarkStart w:id="52" w:name="_Ref359762645"/>
-      <w:bookmarkStart w:id="53" w:name="_Toc379791453"/>
+      <w:bookmarkStart w:id="52" w:name="_Toc379791453"/>
+      <w:bookmarkStart w:id="53" w:name="_Ref359762645"/>
       <w:r>
         <w:rPr>
           <w:lang w:val="en-US"/>
@@ -13640,7 +13635,7 @@
         <w:lastRenderedPageBreak/>
         <w:t>Blocked/Started/Completed 1w</w:t>
       </w:r>
-      <w:bookmarkEnd w:id="53"/>
+      <w:bookmarkEnd w:id="52"/>
     </w:p>
     <w:p>
       <w:pPr>
@@ -13827,7 +13822,7 @@
         </w:rPr>
         <w:t>Customizations in the Program</w:t>
       </w:r>
-      <w:bookmarkEnd w:id="52"/>
+      <w:bookmarkEnd w:id="53"/>
       <w:bookmarkEnd w:id="55"/>
       <w:bookmarkEnd w:id="56"/>
     </w:p>
@@ -14674,21 +14669,7 @@
         <w:rPr>
           <w:lang w:val="en-US"/>
         </w:rPr>
-        <w:t xml:space="preserve"> split Android and </w:t>
-      </w:r>
-      <w:proofErr w:type="spellStart"/>
-      <w:r>
-        <w:rPr>
-          <w:lang w:val="en-US"/>
-        </w:rPr>
-        <w:t>iOS</w:t>
-      </w:r>
-      <w:proofErr w:type="spellEnd"/>
-      <w:r>
-        <w:rPr>
-          <w:lang w:val="en-US"/>
-        </w:rPr>
-        <w:t xml:space="preserve"> into separate stories. You can think in a similar way for other kinds of non-functional requirements such as performance, reliability and so on.</w:t>
+        <w:t xml:space="preserve"> split Android and iOS into separate stories. You can think in a similar way for other kinds of non-functional requirements such as performance, reliability and so on.</w:t>
       </w:r>
     </w:p>
     <w:p>
@@ -14893,7 +14874,19 @@
         <w:rPr>
           <w:lang w:val="en-US"/>
         </w:rPr>
-        <w:t xml:space="preserve">In the example database there is one template project called ‘Template – Agile Program’. </w:t>
+        <w:t>In the example database there is one template project called ‘Template</w:t>
+      </w:r>
+      <w:r>
+        <w:rPr>
+          <w:lang w:val="en-US"/>
+        </w:rPr>
+        <w:t xml:space="preserve"> - </w:t>
+      </w:r>
+      <w:r>
+        <w:rPr>
+          <w:lang w:val="en-US"/>
+        </w:rPr>
+        <w:t xml:space="preserve">Program’. </w:t>
       </w:r>
       <w:r>
         <w:rPr>
@@ -15471,6 +15464,121 @@
         <w:rPr>
           <w:lang w:val="en-US"/>
         </w:rPr>
+        <w:t xml:space="preserve">Note: </w:t>
+      </w:r>
+      <w:r>
+        <w:rPr>
+          <w:lang w:val="en-US"/>
+        </w:rPr>
+        <w:t>The ownership of reports will be changed to the user that runs the command. If th</w:t>
+      </w:r>
+      <w:r>
+        <w:rPr>
+          <w:lang w:val="en-US"/>
+        </w:rPr>
+        <w:t xml:space="preserve">is user is not intended to be a </w:t>
+      </w:r>
+      <w:r>
+        <w:rPr>
+          <w:lang w:val="en-US"/>
+        </w:rPr>
+        <w:t>permanent member of the created project you need to change the ownership of the report</w:t>
+      </w:r>
+      <w:r>
+        <w:rPr>
+          <w:lang w:val="en-US"/>
+        </w:rPr>
+        <w:t xml:space="preserve">s to a user that will have main </w:t>
+      </w:r>
+      <w:r>
+        <w:rPr>
+          <w:lang w:val="en-US"/>
+        </w:rPr>
+        <w:t xml:space="preserve">manager rights in the created project. To do this, log in as the intended main manager </w:t>
+      </w:r>
+      <w:r>
+        <w:rPr>
+          <w:lang w:val="en-US"/>
+        </w:rPr>
+        <w:t>and select the menu alternative ‘</w:t>
+      </w:r>
+      <w:r>
+        <w:rPr>
+          <w:lang w:val="en-US"/>
+        </w:rPr>
+        <w:t>More.</w:t>
+      </w:r>
+      <w:r>
+        <w:rPr>
+          <w:lang w:val="en-US"/>
+        </w:rPr>
+        <w:t>.</w:t>
+      </w:r>
+      <w:r>
+        <w:rPr>
+          <w:lang w:val="en-US"/>
+        </w:rPr>
+        <w:t>./Reports and trends/Create and share reports...</w:t>
+      </w:r>
+      <w:r>
+        <w:rPr>
+          <w:lang w:val="en-US"/>
+        </w:rPr>
+        <w:t>’</w:t>
+      </w:r>
+      <w:r>
+        <w:rPr>
+          <w:lang w:val="en-US"/>
+        </w:rPr>
+        <w:t xml:space="preserve"> in the Schedule, Product backlog </w:t>
+      </w:r>
+      <w:r>
+        <w:rPr>
+          <w:lang w:val="en-US"/>
+        </w:rPr>
+        <w:t xml:space="preserve">and QA views. Then, right-click </w:t>
+      </w:r>
+      <w:r>
+        <w:rPr>
+          <w:lang w:val="en-US"/>
+        </w:rPr>
+        <w:t xml:space="preserve">on each report in the list and select </w:t>
+      </w:r>
+      <w:r>
+        <w:rPr>
+          <w:lang w:val="en-US"/>
+        </w:rPr>
+        <w:t>‘</w:t>
+      </w:r>
+      <w:r>
+        <w:rPr>
+          <w:lang w:val="en-US"/>
+        </w:rPr>
+        <w:t>Transfer ownership to me</w:t>
+      </w:r>
+      <w:r>
+        <w:rPr>
+          <w:lang w:val="en-US"/>
+        </w:rPr>
+        <w:t>’</w:t>
+      </w:r>
+      <w:r>
+        <w:rPr>
+          <w:lang w:val="en-US"/>
+        </w:rPr>
+        <w:t xml:space="preserve"> from the popup menu.</w:t>
+      </w:r>
+    </w:p>
+    <w:p>
+      <w:pPr>
+        <w:rPr>
+          <w:lang w:val="en-US"/>
+        </w:rPr>
+      </w:pPr>
+      <w:r>
+        <w:rPr>
+          <w:lang w:val="en-US"/>
+        </w:rPr>
         <w:t>Note: The following information is not copied from the template.</w:t>
       </w:r>
     </w:p>
@@ -16013,6 +16121,7 @@
         <w:rPr>
           <w:lang w:val="en-US"/>
         </w:rPr>
+        <w:lastRenderedPageBreak/>
         <w:t>Importing the database</w:t>
       </w:r>
       <w:bookmarkEnd w:id="68"/>
@@ -16087,7 +16196,6 @@
         <w:rPr>
           <w:lang w:val="en-US"/>
         </w:rPr>
-        <w:lastRenderedPageBreak/>
         <w:t>Preparing the database</w:t>
       </w:r>
       <w:bookmarkEnd w:id="69"/>
@@ -16832,7 +16940,15 @@
                 <w:b/>
                 <w:lang w:val="en-US"/>
               </w:rPr>
-              <w:t>Member of projects</w:t>
+              <w:t xml:space="preserve">Member of </w:t>
+            </w:r>
+            <w:r>
+              <w:rPr>
+                <w:b/>
+                <w:lang w:val="en-US"/>
+              </w:rPr>
+              <w:lastRenderedPageBreak/>
+              <w:t>projects</w:t>
             </w:r>
           </w:p>
         </w:tc>
@@ -16852,6 +16968,7 @@
                 <w:b/>
                 <w:lang w:val="en-US"/>
               </w:rPr>
+              <w:lastRenderedPageBreak/>
               <w:t>Member of Groups</w:t>
             </w:r>
           </w:p>
@@ -16892,6 +17009,7 @@
               <w:rPr>
                 <w:lang w:val="en-US"/>
               </w:rPr>
+              <w:lastRenderedPageBreak/>
               <w:t>Hansoft Admin</w:t>
             </w:r>
           </w:p>
@@ -17114,7 +17232,6 @@
               <w:rPr>
                 <w:lang w:val="en-US"/>
               </w:rPr>
-              <w:lastRenderedPageBreak/>
               <w:t>Program Manager 2</w:t>
             </w:r>
           </w:p>
@@ -18355,6 +18472,7 @@
         <w:rPr>
           <w:lang w:val="en-US"/>
         </w:rPr>
+        <w:lastRenderedPageBreak/>
         <w:t>Team – Edit/add values to the column definition to reflect the teams that work in each program</w:t>
       </w:r>
     </w:p>
@@ -18388,7 +18506,6 @@
         <w:rPr>
           <w:lang w:val="en-US"/>
         </w:rPr>
-        <w:lastRenderedPageBreak/>
         <w:t>Adapting the structure of schedules and backlogs</w:t>
       </w:r>
       <w:bookmarkEnd w:id="73"/>
@@ -19063,6 +19180,7 @@
         <w:rPr>
           <w:lang w:val="en-US"/>
         </w:rPr>
+        <w:lastRenderedPageBreak/>
         <w:t xml:space="preserve">Check that </w:t>
       </w:r>
       <w:r>
@@ -19159,14 +19277,7 @@
         <w:rPr>
           <w:lang w:val="en-US"/>
         </w:rPr>
-        <w:t xml:space="preserve"> the </w:t>
-      </w:r>
-      <w:r>
-        <w:rPr>
-          <w:lang w:val="en-US"/>
-        </w:rPr>
-        <w:lastRenderedPageBreak/>
-        <w:t>Product backlog</w:t>
+        <w:t xml:space="preserve"> the Product backlog</w:t>
       </w:r>
       <w:r>
         <w:rPr>
@@ -19437,6 +19548,7 @@
         <w:rPr>
           <w:lang w:val="en-US"/>
         </w:rPr>
+        <w:lastRenderedPageBreak/>
         <w:t xml:space="preserve">Based on the example JeanSettings.xml file in the Jean directory of the </w:t>
       </w:r>
       <w:r>
@@ -19467,14 +19579,7 @@
         <w:rPr>
           <w:lang w:val="en-US"/>
         </w:rPr>
-        <w:t xml:space="preserve">Restart the Jean service and make sure that columns are updated as they should. Also check the Application Log under Windows Logs in the Windows Event viewer for any Jean related </w:t>
-      </w:r>
-      <w:r>
-        <w:rPr>
-          <w:lang w:val="en-US"/>
-        </w:rPr>
-        <w:lastRenderedPageBreak/>
-        <w:t>messages. If Jean starts successfully the two last messages from Jean should be “Jean was loaded” and “Jean was started”.</w:t>
+        <w:t>Restart the Jean service and make sure that columns are updated as they should. Also check the Application Log under Windows Logs in the Windows Event viewer for any Jean related messages. If Jean starts successfully the two last messages from Jean should be “Jean was loaded” and “Jean was started”.</w:t>
       </w:r>
     </w:p>
     <w:sectPr>
@@ -19539,6 +19644,7 @@
           <w:calendar w:val="gregorian"/>
         </w:date>
       </w:sdtPr>
+      <w:sdtEndPr/>
       <w:sdtContent>
         <w:r>
           <w:rPr>
@@ -19565,6 +19671,7 @@
         <w:dataBinding w:prefixMappings="xmlns:ns0='http://purl.org/dc/elements/1.1/' xmlns:ns1='http://schemas.openxmlformats.org/package/2006/metadata/core-properties' " w:xpath="/ns1:coreProperties[1]/ns1:contentStatus[1]" w:storeItemID="{6C3C8BC8-F283-45AE-878A-BAB7291924A1}"/>
         <w:text/>
       </w:sdtPr>
+      <w:sdtEndPr/>
       <w:sdtContent>
         <w:r>
           <w:rPr>
@@ -19774,21 +19881,7 @@
             <w:rStyle w:val="Hyperlink"/>
             <w:lang w:val="en-US"/>
           </w:rPr>
-          <w:t>http://www.hansoft.com/manuals/75/En</w:t>
-        </w:r>
-        <w:r>
-          <w:rPr>
-            <w:rStyle w:val="Hyperlink"/>
-            <w:lang w:val="en-US"/>
-          </w:rPr>
-          <w:t>g</w:t>
-        </w:r>
-        <w:r>
-          <w:rPr>
-            <w:rStyle w:val="Hyperlink"/>
-            <w:lang w:val="en-US"/>
-          </w:rPr>
-          <w:t>lish/#projects_more_out-of-office-planning.htm%3FTocPath%3DProjects%7CMore%20important%20functions%7C_____8</w:t>
+          <w:t>http://www.hansoft.com/manuals/75/English/#projects_more_out-of-office-planning.htm%3FTocPath%3DProjects%7CMore%20important%20functions%7C_____8</w:t>
         </w:r>
       </w:hyperlink>
       <w:r>
@@ -19825,21 +19918,7 @@
             <w:rStyle w:val="Hyperlink"/>
             <w:lang w:val="en-US"/>
           </w:rPr>
-          <w:t>http://www.hansoft.com/supp</w:t>
-        </w:r>
-        <w:r>
-          <w:rPr>
-            <w:rStyle w:val="Hyperlink"/>
-            <w:lang w:val="en-US"/>
-          </w:rPr>
-          <w:t>o</w:t>
-        </w:r>
-        <w:r>
-          <w:rPr>
-            <w:rStyle w:val="Hyperlink"/>
-            <w:lang w:val="en-US"/>
-          </w:rPr>
-          <w:t>rt/videos/</w:t>
+          <w:t>http://www.hansoft.com/support/videos/</w:t>
         </w:r>
       </w:hyperlink>
     </w:p>
@@ -19969,21 +20048,7 @@
             <w:rStyle w:val="Hyperlink"/>
             <w:lang w:val="en-US"/>
           </w:rPr>
-          <w:t>http://www.hansoft.com/uploads/P</w:t>
-        </w:r>
-        <w:r>
-          <w:rPr>
-            <w:rStyle w:val="Hyperlink"/>
-            <w:lang w:val="en-US"/>
-          </w:rPr>
-          <w:t>D</w:t>
-        </w:r>
-        <w:r>
-          <w:rPr>
-            <w:rStyle w:val="Hyperlink"/>
-            <w:lang w:val="en-US"/>
-          </w:rPr>
-          <w:t>F/HansoftSysAdminGuide.pdf</w:t>
+          <w:t>http://www.hansoft.com/uploads/PDF/HansoftSysAdminGuide.pdf</w:t>
         </w:r>
       </w:hyperlink>
     </w:p>
@@ -20050,7 +20115,7 @@
           <w:rPr>
             <w:noProof/>
           </w:rPr>
-          <w:t>2</w:t>
+          <w:t>4</w:t>
         </w:r>
         <w:r>
           <w:rPr>
@@ -23871,7 +23936,7 @@
 </file>
 
 <file path=customXml/itemProps2.xml><?xml version="1.0" encoding="utf-8"?>
-<ds:datastoreItem xmlns:ds="http://schemas.openxmlformats.org/officeDocument/2006/customXml" ds:itemID="{1335305D-6ED9-46C2-98CD-B0F2A678DE39}">
+<ds:datastoreItem xmlns:ds="http://schemas.openxmlformats.org/officeDocument/2006/customXml" ds:itemID="{DDC008E2-B73C-4D2F-BE9B-3BA0C5C5A6C9}">
   <ds:schemaRefs>
     <ds:schemaRef ds:uri="http://schemas.openxmlformats.org/officeDocument/2006/bibliography"/>
   </ds:schemaRefs>

</xml_diff>